<commit_message>
Impacts on human Societies
</commit_message>
<xml_diff>
--- a/ChatGpt.docx
+++ b/ChatGpt.docx
@@ -211,7 +211,25 @@
           <w:color w:val="000000"/>
           <w:lang w:bidi="ne-NP"/>
         </w:rPr>
-        <w:t xml:space="preserve"> neat about it is that it's made up of a bunch of self-attention layers, which means that it can focus on different parts of the input sequence all at once. </w:t>
+        <w:t xml:space="preserve"> neat about it is that </w:t>
+      </w:r>
+      <w:proofErr w:type="gramStart"/>
+      <w:r>
+        <w:rPr>
+          <w:rFonts w:ascii="Arial" w:eastAsia="Times New Roman" w:hAnsi="Arial" w:cs="Arial"/>
+          <w:color w:val="000000"/>
+          <w:lang w:bidi="ne-NP"/>
+        </w:rPr>
+        <w:t>it's</w:t>
+      </w:r>
+      <w:proofErr w:type="gramEnd"/>
+      <w:r>
+        <w:rPr>
+          <w:rFonts w:ascii="Arial" w:eastAsia="Times New Roman" w:hAnsi="Arial" w:cs="Arial"/>
+          <w:color w:val="000000"/>
+          <w:lang w:bidi="ne-NP"/>
+        </w:rPr>
+        <w:t xml:space="preserve"> made up of a bunch of self-attention layers, which means that it can focus on different parts of the input sequence all at once. </w:t>
       </w:r>
     </w:p>
     <w:p>
@@ -400,7 +418,43 @@
           <w:color w:val="000000"/>
           <w:lang w:bidi="ne-NP"/>
         </w:rPr>
-        <w:t>ChatGPT is a language model that can predict the probability distribution of the next word in a sequence of text. Like, it's trained to pick out the right word based on the context of what's been said before. It's kind of like how we humans can make educated guesses about what someone might say next based on what they've already said.</w:t>
+        <w:t xml:space="preserve">ChatGPT is a language model that can predict the probability distribution of the next word in a sequence of text. Like, </w:t>
+      </w:r>
+      <w:proofErr w:type="gramStart"/>
+      <w:r>
+        <w:rPr>
+          <w:rFonts w:ascii="Arial" w:eastAsia="Times New Roman" w:hAnsi="Arial" w:cs="Arial"/>
+          <w:color w:val="000000"/>
+          <w:lang w:bidi="ne-NP"/>
+        </w:rPr>
+        <w:t>it's</w:t>
+      </w:r>
+      <w:proofErr w:type="gramEnd"/>
+      <w:r>
+        <w:rPr>
+          <w:rFonts w:ascii="Arial" w:eastAsia="Times New Roman" w:hAnsi="Arial" w:cs="Arial"/>
+          <w:color w:val="000000"/>
+          <w:lang w:bidi="ne-NP"/>
+        </w:rPr>
+        <w:t xml:space="preserve"> trained to pick out the right word based on the context of what's been said before. </w:t>
+      </w:r>
+      <w:proofErr w:type="gramStart"/>
+      <w:r>
+        <w:rPr>
+          <w:rFonts w:ascii="Arial" w:eastAsia="Times New Roman" w:hAnsi="Arial" w:cs="Arial"/>
+          <w:color w:val="000000"/>
+          <w:lang w:bidi="ne-NP"/>
+        </w:rPr>
+        <w:t>It's</w:t>
+      </w:r>
+      <w:proofErr w:type="gramEnd"/>
+      <w:r>
+        <w:rPr>
+          <w:rFonts w:ascii="Arial" w:eastAsia="Times New Roman" w:hAnsi="Arial" w:cs="Arial"/>
+          <w:color w:val="000000"/>
+          <w:lang w:bidi="ne-NP"/>
+        </w:rPr>
+        <w:t xml:space="preserve"> kind of like how we humans can make educated guesses about what someone might say next based on what they've already said.</w:t>
       </w:r>
     </w:p>
     <w:p>
@@ -553,7 +607,43 @@
           <w:color w:val="000000"/>
           <w:lang w:bidi="ne-NP"/>
         </w:rPr>
-        <w:t>ChatGPT can carry on multi-turn conversations, and it remembers everything that's been said so far. It's like it has its memory mechanism, allowing it to keep track of the context and generate appropriate responses.</w:t>
+        <w:t xml:space="preserve">ChatGPT can carry on multi-turn conversations, and it remembers everything </w:t>
+      </w:r>
+      <w:proofErr w:type="gramStart"/>
+      <w:r>
+        <w:rPr>
+          <w:rFonts w:ascii="Arial" w:eastAsia="Times New Roman" w:hAnsi="Arial" w:cs="Arial"/>
+          <w:color w:val="000000"/>
+          <w:lang w:bidi="ne-NP"/>
+        </w:rPr>
+        <w:t>that's</w:t>
+      </w:r>
+      <w:proofErr w:type="gramEnd"/>
+      <w:r>
+        <w:rPr>
+          <w:rFonts w:ascii="Arial" w:eastAsia="Times New Roman" w:hAnsi="Arial" w:cs="Arial"/>
+          <w:color w:val="000000"/>
+          <w:lang w:bidi="ne-NP"/>
+        </w:rPr>
+        <w:t xml:space="preserve"> been said so far. </w:t>
+      </w:r>
+      <w:proofErr w:type="gramStart"/>
+      <w:r>
+        <w:rPr>
+          <w:rFonts w:ascii="Arial" w:eastAsia="Times New Roman" w:hAnsi="Arial" w:cs="Arial"/>
+          <w:color w:val="000000"/>
+          <w:lang w:bidi="ne-NP"/>
+        </w:rPr>
+        <w:t>It's</w:t>
+      </w:r>
+      <w:proofErr w:type="gramEnd"/>
+      <w:r>
+        <w:rPr>
+          <w:rFonts w:ascii="Arial" w:eastAsia="Times New Roman" w:hAnsi="Arial" w:cs="Arial"/>
+          <w:color w:val="000000"/>
+          <w:lang w:bidi="ne-NP"/>
+        </w:rPr>
+        <w:t xml:space="preserve"> like it has its memory mechanism, allowing it to keep track of the context and generate appropriate responses.</w:t>
       </w:r>
     </w:p>
     <w:p>
@@ -903,7 +993,25 @@
           <w:color w:val="000000"/>
           <w:lang w:bidi="ne-NP"/>
         </w:rPr>
-        <w:t>Language barriers are a thing of the past thanks to ChatGPT's sophisticated multilanguage capabilities. ChatGPT enables you to connect with people from all walks of life whether you're speaking in English, Spanish, or even Mandarin.</w:t>
+        <w:t xml:space="preserve">Language barriers are a thing of the past thanks to ChatGPT's sophisticated multilanguage capabilities. ChatGPT enables you to connect with people from all walks of life whether </w:t>
+      </w:r>
+      <w:proofErr w:type="gramStart"/>
+      <w:r>
+        <w:rPr>
+          <w:rFonts w:ascii="Arial" w:eastAsia="Times New Roman" w:hAnsi="Arial" w:cs="Arial"/>
+          <w:color w:val="000000"/>
+          <w:lang w:bidi="ne-NP"/>
+        </w:rPr>
+        <w:t>you're</w:t>
+      </w:r>
+      <w:proofErr w:type="gramEnd"/>
+      <w:r>
+        <w:rPr>
+          <w:rFonts w:ascii="Arial" w:eastAsia="Times New Roman" w:hAnsi="Arial" w:cs="Arial"/>
+          <w:color w:val="000000"/>
+          <w:lang w:bidi="ne-NP"/>
+        </w:rPr>
+        <w:t xml:space="preserve"> speaking in English, Spanish, or even Mandarin.</w:t>
       </w:r>
     </w:p>
     <w:p>
@@ -1108,13 +1216,23 @@
         </w:rPr>
         <w:t xml:space="preserve">There are some things that users should keep in mind when using ChatGPT's chatbots and </w:t>
       </w:r>
-      <w:r>
-        <w:rPr>
-          <w:rFonts w:ascii="Arial" w:eastAsia="Times New Roman" w:hAnsi="Arial" w:cs="Arial"/>
-          <w:color w:val="000000"/>
-          <w:lang w:bidi="ne-NP"/>
-        </w:rPr>
-        <w:t>It is</w:t>
+      <w:proofErr w:type="gramStart"/>
+      <w:r>
+        <w:rPr>
+          <w:rFonts w:ascii="Arial" w:eastAsia="Times New Roman" w:hAnsi="Arial" w:cs="Arial"/>
+          <w:color w:val="000000"/>
+          <w:lang w:bidi="ne-NP"/>
+        </w:rPr>
+        <w:t>It</w:t>
+      </w:r>
+      <w:proofErr w:type="gramEnd"/>
+      <w:r>
+        <w:rPr>
+          <w:rFonts w:ascii="Arial" w:eastAsia="Times New Roman" w:hAnsi="Arial" w:cs="Arial"/>
+          <w:color w:val="000000"/>
+          <w:lang w:bidi="ne-NP"/>
+        </w:rPr>
+        <w:t xml:space="preserve"> is</w:t>
       </w:r>
       <w:r>
         <w:rPr>
@@ -1282,8 +1400,250 @@
           <w:color w:val="000000"/>
           <w:lang w:bidi="ne-NP"/>
         </w:rPr>
-        <w:t>ChatGPT encounters in certain applications. It's due to the considerable amount of computing resources needed to generate responses, which can pose a challenge to its accessibility and scalability.</w:t>
-      </w:r>
+        <w:t xml:space="preserve">ChatGPT encounters in certain applications. </w:t>
+      </w:r>
+      <w:proofErr w:type="gramStart"/>
+      <w:r>
+        <w:rPr>
+          <w:rFonts w:ascii="Arial" w:eastAsia="Times New Roman" w:hAnsi="Arial" w:cs="Arial"/>
+          <w:color w:val="000000"/>
+          <w:lang w:bidi="ne-NP"/>
+        </w:rPr>
+        <w:t>It's</w:t>
+      </w:r>
+      <w:proofErr w:type="gramEnd"/>
+      <w:r>
+        <w:rPr>
+          <w:rFonts w:ascii="Arial" w:eastAsia="Times New Roman" w:hAnsi="Arial" w:cs="Arial"/>
+          <w:color w:val="000000"/>
+          <w:lang w:bidi="ne-NP"/>
+        </w:rPr>
+        <w:t xml:space="preserve"> due to the considerable amount of computing resources needed to generate responses, which can pose a challenge to its accessibility and scalability.</w:t>
+      </w:r>
+    </w:p>
+    <w:p>
+      <w:pPr>
+        <w:spacing w:after="0" w:line="240" w:lineRule="auto"/>
+        <w:textAlignment w:val="baseline"/>
+        <w:rPr>
+          <w:rFonts w:ascii="Arial" w:eastAsia="Times New Roman" w:hAnsi="Arial" w:cs="Arial"/>
+          <w:color w:val="000000"/>
+          <w:lang w:bidi="ne-NP"/>
+        </w:rPr>
+      </w:pPr>
+    </w:p>
+    <w:p>
+      <w:pPr>
+        <w:spacing w:after="0" w:line="240" w:lineRule="auto"/>
+        <w:textAlignment w:val="baseline"/>
+        <w:rPr>
+          <w:rFonts w:ascii="Arial" w:eastAsia="Times New Roman" w:hAnsi="Arial" w:cs="Arial"/>
+          <w:color w:val="000000"/>
+          <w:lang w:bidi="ne-NP"/>
+        </w:rPr>
+      </w:pPr>
+    </w:p>
+    <w:p>
+      <w:pPr>
+        <w:spacing w:after="0" w:line="240" w:lineRule="auto"/>
+        <w:ind w:left="720"/>
+        <w:rPr>
+          <w:rFonts w:ascii="Times New Roman" w:eastAsia="Times New Roman" w:hAnsi="Times New Roman" w:cs="Times New Roman"/>
+          <w:sz w:val="24"/>
+          <w:szCs w:val="24"/>
+          <w:lang w:bidi="ne-NP"/>
+        </w:rPr>
+      </w:pPr>
+      <w:r>
+        <w:rPr>
+          <w:rFonts w:ascii="Arial" w:eastAsia="Times New Roman" w:hAnsi="Arial" w:cs="Arial"/>
+          <w:b/>
+          <w:bCs/>
+          <w:color w:val="000000"/>
+          <w:sz w:val="24"/>
+          <w:szCs w:val="24"/>
+          <w:u w:val="single"/>
+          <w:lang w:bidi="ne-NP"/>
+        </w:rPr>
+        <w:t>Impacts on human societies:</w:t>
+      </w:r>
+    </w:p>
+    <w:p>
+      <w:pPr>
+        <w:spacing w:after="0" w:line="240" w:lineRule="auto"/>
+        <w:ind w:left="720"/>
+        <w:rPr>
+          <w:rFonts w:ascii="Times New Roman" w:eastAsia="Times New Roman" w:hAnsi="Times New Roman" w:cs="Times New Roman"/>
+          <w:sz w:val="24"/>
+          <w:szCs w:val="24"/>
+          <w:lang w:bidi="ne-NP"/>
+        </w:rPr>
+      </w:pPr>
+      <w:r>
+        <w:rPr>
+          <w:rFonts w:ascii="Arial" w:eastAsia="Times New Roman" w:hAnsi="Arial" w:cs="Arial"/>
+          <w:color w:val="000000"/>
+          <w:lang w:bidi="ne-NP"/>
+        </w:rPr>
+        <w:t xml:space="preserve">Have you ever wondered about the impact that sophisticated language models, such as ChatGPT, have on people's lives? The potential applications and features of these models are not predetermined or defined, and they are solely based on the vast amount of data that has been programmed into them. This means that their capabilities are endless and constantly evolving as they acquire more information. </w:t>
+      </w:r>
+      <w:r>
+        <w:rPr>
+          <w:rFonts w:ascii="Arial" w:eastAsia="Times New Roman" w:hAnsi="Arial" w:cs="Arial"/>
+          <w:color w:val="000000"/>
+          <w:lang w:bidi="ne-NP"/>
+        </w:rPr>
+        <w:t>It is</w:t>
+      </w:r>
+      <w:r>
+        <w:rPr>
+          <w:rFonts w:ascii="Arial" w:eastAsia="Times New Roman" w:hAnsi="Arial" w:cs="Arial"/>
+          <w:color w:val="000000"/>
+          <w:lang w:bidi="ne-NP"/>
+        </w:rPr>
+        <w:t xml:space="preserve"> fascinating to think about how these models can communicate with humans in such a complex and nuanced way, and how they may shape the future of communication as we know it. The concept of artificial general intelligence (AGI) may come to mind, which refers to machines capable of performing mental tasks as humans do. While AGI has long been considered a futuristic, sci-fi idea, it remains a topic of interest and exploration in the tech world. It is important to consider the potential risks of autonomous AI, especially with the increasing reliance on AI-dependent systems. These systems can make poor decisions without human intervention, and they are vulnerable to attacks just like any </w:t>
+      </w:r>
+      <w:r>
+        <w:rPr>
+          <w:rFonts w:ascii="Arial" w:eastAsia="Times New Roman" w:hAnsi="Arial" w:cs="Arial"/>
+          <w:color w:val="000000"/>
+          <w:lang w:bidi="ne-NP"/>
+        </w:rPr>
+        <w:lastRenderedPageBreak/>
+        <w:t xml:space="preserve">other computerized system. Nevertheless, </w:t>
+      </w:r>
+      <w:r>
+        <w:rPr>
+          <w:rFonts w:ascii="Arial" w:eastAsia="Times New Roman" w:hAnsi="Arial" w:cs="Arial"/>
+          <w:color w:val="000000"/>
+          <w:lang w:bidi="ne-NP"/>
+        </w:rPr>
+        <w:t>it is</w:t>
+      </w:r>
+      <w:r>
+        <w:rPr>
+          <w:rFonts w:ascii="Arial" w:eastAsia="Times New Roman" w:hAnsi="Arial" w:cs="Arial"/>
+          <w:color w:val="000000"/>
+          <w:lang w:bidi="ne-NP"/>
+        </w:rPr>
+        <w:t xml:space="preserve"> important to note that the current version of ChatGPT is not representative of AGI, but rather an advanced language model built on AI.</w:t>
+      </w:r>
+    </w:p>
+    <w:p>
+      <w:pPr>
+        <w:spacing w:after="0" w:line="240" w:lineRule="auto"/>
+        <w:rPr>
+          <w:rFonts w:ascii="Times New Roman" w:eastAsia="Times New Roman" w:hAnsi="Times New Roman" w:cs="Times New Roman"/>
+          <w:sz w:val="24"/>
+          <w:szCs w:val="24"/>
+          <w:lang w:bidi="ne-NP"/>
+        </w:rPr>
+      </w:pPr>
+    </w:p>
+    <w:p>
+      <w:pPr>
+        <w:spacing w:after="0" w:line="240" w:lineRule="auto"/>
+        <w:ind w:left="720"/>
+        <w:rPr>
+          <w:rFonts w:ascii="Times New Roman" w:eastAsia="Times New Roman" w:hAnsi="Times New Roman" w:cs="Times New Roman"/>
+          <w:sz w:val="24"/>
+          <w:szCs w:val="24"/>
+          <w:lang w:bidi="ne-NP"/>
+        </w:rPr>
+      </w:pPr>
+      <w:r>
+        <w:rPr>
+          <w:rFonts w:ascii="Arial" w:eastAsia="Times New Roman" w:hAnsi="Arial" w:cs="Arial"/>
+          <w:color w:val="000000"/>
+          <w:lang w:bidi="ne-NP"/>
+        </w:rPr>
+        <w:t xml:space="preserve">chatGPT is one of the hottest buzzwords in technology right now. This new tool has inspired countless creative minds to showcase their imaginative talents in unexpected ways. The amazing thing about chatGPT is that it can respond in various languages and ways that mimic human conversation with incredible accuracy. In fact, some people have found it to be so helpful in completing tasks that go beyond simple </w:t>
+      </w:r>
+      <w:r>
+        <w:rPr>
+          <w:rFonts w:ascii="Arial" w:eastAsia="Times New Roman" w:hAnsi="Arial" w:cs="Arial"/>
+          <w:color w:val="000000"/>
+          <w:lang w:bidi="ne-NP"/>
+        </w:rPr>
+        <w:t>chatting’s</w:t>
+      </w:r>
+      <w:r>
+        <w:rPr>
+          <w:rFonts w:ascii="Arial" w:eastAsia="Times New Roman" w:hAnsi="Arial" w:cs="Arial"/>
+          <w:color w:val="000000"/>
+          <w:lang w:bidi="ne-NP"/>
+        </w:rPr>
+        <w:t xml:space="preserve"> - such as writing academic papers, resumes, and articles. </w:t>
+      </w:r>
+    </w:p>
+    <w:p>
+      <w:pPr>
+        <w:spacing w:after="0" w:line="240" w:lineRule="auto"/>
+        <w:rPr>
+          <w:rFonts w:ascii="Times New Roman" w:eastAsia="Times New Roman" w:hAnsi="Times New Roman" w:cs="Times New Roman"/>
+          <w:sz w:val="24"/>
+          <w:szCs w:val="24"/>
+          <w:lang w:bidi="ne-NP"/>
+        </w:rPr>
+      </w:pPr>
+    </w:p>
+    <w:p>
+      <w:pPr>
+        <w:spacing w:after="0" w:line="240" w:lineRule="auto"/>
+        <w:ind w:left="720"/>
+        <w:rPr>
+          <w:rFonts w:ascii="Arial" w:eastAsia="Times New Roman" w:hAnsi="Arial" w:cs="Arial"/>
+          <w:color w:val="000000"/>
+          <w:lang w:bidi="ne-NP"/>
+        </w:rPr>
+      </w:pPr>
+      <w:r>
+        <w:rPr>
+          <w:rFonts w:ascii="Arial" w:eastAsia="Times New Roman" w:hAnsi="Arial" w:cs="Arial"/>
+          <w:color w:val="000000"/>
+          <w:lang w:bidi="ne-NP"/>
+        </w:rPr>
+        <w:t xml:space="preserve">ChatGPT has had a significant impact on our society in numerous ways. Although it has benefits, such as enhancing customer service and support, it also has its drawbacks. </w:t>
+      </w:r>
+      <w:r>
+        <w:rPr>
+          <w:rFonts w:ascii="Arial" w:eastAsia="Times New Roman" w:hAnsi="Arial" w:cs="Arial"/>
+          <w:color w:val="000000"/>
+          <w:lang w:bidi="ne-NP"/>
+        </w:rPr>
+        <w:t>It is</w:t>
+      </w:r>
+      <w:r>
+        <w:rPr>
+          <w:rFonts w:ascii="Arial" w:eastAsia="Times New Roman" w:hAnsi="Arial" w:cs="Arial"/>
+          <w:color w:val="000000"/>
+          <w:lang w:bidi="ne-NP"/>
+        </w:rPr>
+        <w:t xml:space="preserve"> essential to consider the various effects that ChatGPT has on us as humans. Therefore, ChatGPT's influence on human societies is multifaceted and can be both positive and negative impacts on our society on the basis of different aspects as mentioned below: </w:t>
+      </w:r>
+    </w:p>
+    <w:p>
+      <w:pPr>
+        <w:spacing w:after="0" w:line="240" w:lineRule="auto"/>
+        <w:ind w:left="720"/>
+        <w:rPr>
+          <w:rFonts w:ascii="Times New Roman" w:eastAsia="Times New Roman" w:hAnsi="Times New Roman" w:cs="Times New Roman"/>
+          <w:sz w:val="24"/>
+          <w:szCs w:val="24"/>
+          <w:lang w:bidi="ne-NP"/>
+        </w:rPr>
+      </w:pPr>
+    </w:p>
+    <w:p>
+      <w:pPr>
+        <w:spacing w:after="0" w:line="240" w:lineRule="auto"/>
+        <w:textAlignment w:val="baseline"/>
+        <w:rPr>
+          <w:rFonts w:ascii="Arial" w:eastAsia="Times New Roman" w:hAnsi="Arial" w:cs="Arial"/>
+          <w:color w:val="000000"/>
+          <w:lang w:bidi="ne-NP"/>
+        </w:rPr>
+      </w:pPr>
     </w:p>
     <w:p/>
     <w:sectPr>

</xml_diff>

<commit_message>
Verdict and Conclusion for ChatGPT
</commit_message>
<xml_diff>
--- a/ChatGpt.docx
+++ b/ChatGpt.docx
@@ -4536,33 +4536,7 @@
           <w:lang w:bidi="ne-NP"/>
           <w14:ligatures w14:val="none"/>
         </w:rPr>
-        <w:t>(</w:t>
-      </w:r>
-      <w:proofErr w:type="spellStart"/>
-      <w:r>
-        <w:rPr>
-          <w:rFonts w:eastAsia="Times New Roman" w:cstheme="minorHAnsi"/>
-          <w:b/>
-          <w:bCs/>
-          <w:color w:val="000000"/>
-          <w:kern w:val="0"/>
-          <w:lang w:bidi="ne-NP"/>
-          <w14:ligatures w14:val="none"/>
-        </w:rPr>
-        <w:t>Nordfalk</w:t>
-      </w:r>
-      <w:proofErr w:type="spellEnd"/>
-      <w:r>
-        <w:rPr>
-          <w:rFonts w:eastAsia="Times New Roman" w:cstheme="minorHAnsi"/>
-          <w:b/>
-          <w:bCs/>
-          <w:color w:val="000000"/>
-          <w:kern w:val="0"/>
-          <w:lang w:bidi="ne-NP"/>
-          <w14:ligatures w14:val="none"/>
-        </w:rPr>
-        <w:t xml:space="preserve"> et al., 2019)</w:t>
+        <w:t>(Nordfalk et al., 2019)</w:t>
       </w:r>
       <w:r>
         <w:rPr>
@@ -4691,33 +4665,7 @@
           <w:lang w:bidi="ne-NP"/>
           <w14:ligatures w14:val="none"/>
         </w:rPr>
-        <w:t>(</w:t>
-      </w:r>
-      <w:proofErr w:type="spellStart"/>
-      <w:r>
-        <w:rPr>
-          <w:rFonts w:eastAsia="Times New Roman" w:cstheme="minorHAnsi"/>
-          <w:b/>
-          <w:bCs/>
-          <w:color w:val="000000"/>
-          <w:kern w:val="0"/>
-          <w:lang w:bidi="ne-NP"/>
-          <w14:ligatures w14:val="none"/>
-        </w:rPr>
-        <w:t>Budhwani</w:t>
-      </w:r>
-      <w:proofErr w:type="spellEnd"/>
-      <w:r>
-        <w:rPr>
-          <w:rFonts w:eastAsia="Times New Roman" w:cstheme="minorHAnsi"/>
-          <w:b/>
-          <w:bCs/>
-          <w:color w:val="000000"/>
-          <w:kern w:val="0"/>
-          <w:lang w:bidi="ne-NP"/>
-          <w14:ligatures w14:val="none"/>
-        </w:rPr>
-        <w:t xml:space="preserve"> et al., 2021)</w:t>
+        <w:t>(Budhwani et al., 2021)</w:t>
       </w:r>
       <w:r>
         <w:rPr>
@@ -4871,35 +4819,7 @@
           <w:lang w:bidi="ne-NP"/>
           <w14:ligatures w14:val="none"/>
         </w:rPr>
-        <w:t>(</w:t>
-      </w:r>
-      <w:proofErr w:type="spellStart"/>
-      <w:r>
-        <w:rPr>
-          <w:rFonts w:eastAsia="Times New Roman" w:cstheme="minorHAnsi"/>
-          <w:b/>
-          <w:bCs/>
-          <w:color w:val="202124"/>
-          <w:kern w:val="0"/>
-          <w:shd w:val="clear" w:color="auto" w:fill="FFFFFF"/>
-          <w:lang w:bidi="ne-NP"/>
-          <w14:ligatures w14:val="none"/>
-        </w:rPr>
-        <w:t>Rudinger</w:t>
-      </w:r>
-      <w:proofErr w:type="spellEnd"/>
-      <w:r>
-        <w:rPr>
-          <w:rFonts w:eastAsia="Times New Roman" w:cstheme="minorHAnsi"/>
-          <w:b/>
-          <w:bCs/>
-          <w:color w:val="202124"/>
-          <w:kern w:val="0"/>
-          <w:shd w:val="clear" w:color="auto" w:fill="FFFFFF"/>
-          <w:lang w:bidi="ne-NP"/>
-          <w14:ligatures w14:val="none"/>
-        </w:rPr>
-        <w:t xml:space="preserve"> et al., 2018)</w:t>
+        <w:t>(Rudinger et al., 2018)</w:t>
       </w:r>
       <w:r>
         <w:rPr>
@@ -5032,33 +4952,7 @@
           <w:lang w:bidi="ne-NP"/>
           <w14:ligatures w14:val="none"/>
         </w:rPr>
-        <w:t>(</w:t>
-      </w:r>
-      <w:proofErr w:type="spellStart"/>
-      <w:r>
-        <w:rPr>
-          <w:rFonts w:eastAsia="Times New Roman" w:cstheme="minorHAnsi"/>
-          <w:b/>
-          <w:bCs/>
-          <w:color w:val="000000"/>
-          <w:kern w:val="0"/>
-          <w:lang w:bidi="ne-NP"/>
-          <w14:ligatures w14:val="none"/>
-        </w:rPr>
-        <w:t>Budhwani</w:t>
-      </w:r>
-      <w:proofErr w:type="spellEnd"/>
-      <w:r>
-        <w:rPr>
-          <w:rFonts w:eastAsia="Times New Roman" w:cstheme="minorHAnsi"/>
-          <w:b/>
-          <w:bCs/>
-          <w:color w:val="000000"/>
-          <w:kern w:val="0"/>
-          <w:lang w:bidi="ne-NP"/>
-          <w14:ligatures w14:val="none"/>
-        </w:rPr>
-        <w:t xml:space="preserve"> et al., 2021)</w:t>
+        <w:t>(Budhwani et al., 2021)</w:t>
       </w:r>
       <w:r>
         <w:rPr>
@@ -5634,33 +5528,7 @@
           <w:lang w:bidi="ne-NP"/>
           <w14:ligatures w14:val="none"/>
         </w:rPr>
-        <w:t>(</w:t>
-      </w:r>
-      <w:proofErr w:type="spellStart"/>
-      <w:r>
-        <w:rPr>
-          <w:rFonts w:eastAsia="Times New Roman" w:cstheme="minorHAnsi"/>
-          <w:b/>
-          <w:bCs/>
-          <w:color w:val="000000"/>
-          <w:kern w:val="0"/>
-          <w:lang w:bidi="ne-NP"/>
-          <w14:ligatures w14:val="none"/>
-        </w:rPr>
-        <w:t>Eslami</w:t>
-      </w:r>
-      <w:proofErr w:type="spellEnd"/>
-      <w:r>
-        <w:rPr>
-          <w:rFonts w:eastAsia="Times New Roman" w:cstheme="minorHAnsi"/>
-          <w:b/>
-          <w:bCs/>
-          <w:color w:val="000000"/>
-          <w:kern w:val="0"/>
-          <w:lang w:bidi="ne-NP"/>
-          <w14:ligatures w14:val="none"/>
-        </w:rPr>
-        <w:t xml:space="preserve"> et al., 2020)</w:t>
+        <w:t>(Eslami et al., 2020)</w:t>
       </w:r>
       <w:r>
         <w:rPr>
@@ -5775,49 +5643,18 @@
     </w:p>
     <w:p>
       <w:pPr>
-        <w:spacing w:after="0" w:line="240" w:lineRule="auto"/>
-        <w:rPr>
-          <w:rFonts w:eastAsia="Times New Roman" w:cstheme="minorHAnsi"/>
-          <w:kern w:val="0"/>
-          <w:sz w:val="24"/>
-          <w:szCs w:val="24"/>
-          <w:lang w:bidi="ne-NP"/>
-          <w14:ligatures w14:val="none"/>
-        </w:rPr>
-      </w:pPr>
-      <w:r>
-        <w:rPr>
-          <w:rFonts w:eastAsia="Times New Roman" w:cstheme="minorHAnsi"/>
-          <w:kern w:val="0"/>
-          <w:sz w:val="24"/>
-          <w:szCs w:val="24"/>
-          <w:lang w:bidi="ne-NP"/>
-          <w14:ligatures w14:val="none"/>
-        </w:rPr>
-        <w:br/>
-      </w:r>
-      <w:r>
-        <w:rPr>
-          <w:rFonts w:eastAsia="Times New Roman" w:cstheme="minorHAnsi"/>
-          <w:kern w:val="0"/>
-          <w:sz w:val="24"/>
-          <w:szCs w:val="24"/>
-          <w:lang w:bidi="ne-NP"/>
-          <w14:ligatures w14:val="none"/>
-        </w:rPr>
-        <w:br/>
-      </w:r>
-      <w:r>
-        <w:rPr>
-          <w:rFonts w:eastAsia="Times New Roman" w:cstheme="minorHAnsi"/>
-          <w:kern w:val="0"/>
-          <w:sz w:val="24"/>
-          <w:szCs w:val="24"/>
-          <w:lang w:bidi="ne-NP"/>
-          <w14:ligatures w14:val="none"/>
-        </w:rPr>
-        <w:br/>
-      </w:r>
+        <w:pStyle w:val="ListParagraph"/>
+        <w:spacing w:after="0" w:line="240" w:lineRule="auto"/>
+        <w:ind w:left="2160"/>
+        <w:textAlignment w:val="baseline"/>
+        <w:rPr>
+          <w:rFonts w:eastAsia="Times New Roman" w:cstheme="minorHAnsi"/>
+          <w:color w:val="000000"/>
+          <w:kern w:val="0"/>
+          <w:lang w:bidi="ne-NP"/>
+          <w14:ligatures w14:val="none"/>
+        </w:rPr>
+      </w:pPr>
     </w:p>
     <w:p>
       <w:pPr>
@@ -5996,33 +5833,7 @@
           <w:lang w:bidi="ne-NP"/>
           <w14:ligatures w14:val="none"/>
         </w:rPr>
-        <w:t xml:space="preserve">(Simeon </w:t>
-      </w:r>
-      <w:proofErr w:type="spellStart"/>
-      <w:r>
-        <w:rPr>
-          <w:rFonts w:eastAsia="Times New Roman" w:cstheme="minorHAnsi"/>
-          <w:b/>
-          <w:bCs/>
-          <w:color w:val="000000"/>
-          <w:kern w:val="0"/>
-          <w:lang w:bidi="ne-NP"/>
-          <w14:ligatures w14:val="none"/>
-        </w:rPr>
-        <w:t>Djankov</w:t>
-      </w:r>
-      <w:proofErr w:type="spellEnd"/>
-      <w:r>
-        <w:rPr>
-          <w:rFonts w:eastAsia="Times New Roman" w:cstheme="minorHAnsi"/>
-          <w:b/>
-          <w:bCs/>
-          <w:color w:val="000000"/>
-          <w:kern w:val="0"/>
-          <w:lang w:bidi="ne-NP"/>
-          <w14:ligatures w14:val="none"/>
-        </w:rPr>
-        <w:t xml:space="preserve"> et al. 2020)</w:t>
+        <w:t>(Simeon Djankov et al. 2020)</w:t>
       </w:r>
       <w:r>
         <w:rPr>
@@ -6083,33 +5894,7 @@
           <w:lang w:bidi="ne-NP"/>
           <w14:ligatures w14:val="none"/>
         </w:rPr>
-        <w:t>(</w:t>
-      </w:r>
-      <w:proofErr w:type="spellStart"/>
-      <w:r>
-        <w:rPr>
-          <w:rFonts w:eastAsia="Times New Roman" w:cstheme="minorHAnsi"/>
-          <w:b/>
-          <w:bCs/>
-          <w:color w:val="000000"/>
-          <w:kern w:val="0"/>
-          <w:lang w:bidi="ne-NP"/>
-          <w14:ligatures w14:val="none"/>
-        </w:rPr>
-        <w:t>Yixin</w:t>
-      </w:r>
-      <w:proofErr w:type="spellEnd"/>
-      <w:r>
-        <w:rPr>
-          <w:rFonts w:eastAsia="Times New Roman" w:cstheme="minorHAnsi"/>
-          <w:b/>
-          <w:bCs/>
-          <w:color w:val="000000"/>
-          <w:kern w:val="0"/>
-          <w:lang w:bidi="ne-NP"/>
-          <w14:ligatures w14:val="none"/>
-        </w:rPr>
-        <w:t xml:space="preserve"> Zhu et al. 2020).</w:t>
+        <w:t>(Yixin Zhu et al. 2020).</w:t>
       </w:r>
     </w:p>
     <w:p>
@@ -6160,33 +5945,7 @@
           <w:lang w:bidi="ne-NP"/>
           <w14:ligatures w14:val="none"/>
         </w:rPr>
-        <w:t>(</w:t>
-      </w:r>
-      <w:proofErr w:type="spellStart"/>
-      <w:r>
-        <w:rPr>
-          <w:rFonts w:eastAsia="Times New Roman" w:cstheme="minorHAnsi"/>
-          <w:b/>
-          <w:bCs/>
-          <w:color w:val="000000"/>
-          <w:kern w:val="0"/>
-          <w:lang w:bidi="ne-NP"/>
-          <w14:ligatures w14:val="none"/>
-        </w:rPr>
-        <w:t>Xiaojing</w:t>
-      </w:r>
-      <w:proofErr w:type="spellEnd"/>
-      <w:r>
-        <w:rPr>
-          <w:rFonts w:eastAsia="Times New Roman" w:cstheme="minorHAnsi"/>
-          <w:b/>
-          <w:bCs/>
-          <w:color w:val="000000"/>
-          <w:kern w:val="0"/>
-          <w:lang w:bidi="ne-NP"/>
-          <w14:ligatures w14:val="none"/>
-        </w:rPr>
-        <w:t xml:space="preserve"> Liao et al. 2021)</w:t>
+        <w:t>(Xiaojing Liao et al. 2021)</w:t>
       </w:r>
       <w:r>
         <w:rPr>
@@ -6284,7 +6043,6 @@
           <w:lang w:bidi="ne-NP"/>
           <w14:ligatures w14:val="none"/>
         </w:rPr>
-        <w:lastRenderedPageBreak/>
         <w:t>Confidentiality and Insurance</w:t>
       </w:r>
       <w:r>
@@ -6434,33 +6192,7 @@
           <w:lang w:bidi="ne-NP"/>
           <w14:ligatures w14:val="none"/>
         </w:rPr>
-        <w:t>(</w:t>
-      </w:r>
-      <w:proofErr w:type="spellStart"/>
-      <w:r>
-        <w:rPr>
-          <w:rFonts w:eastAsia="Times New Roman" w:cstheme="minorHAnsi"/>
-          <w:b/>
-          <w:bCs/>
-          <w:color w:val="000000"/>
-          <w:kern w:val="0"/>
-          <w:lang w:bidi="ne-NP"/>
-          <w14:ligatures w14:val="none"/>
-        </w:rPr>
-        <w:t>Yixin</w:t>
-      </w:r>
-      <w:proofErr w:type="spellEnd"/>
-      <w:r>
-        <w:rPr>
-          <w:rFonts w:eastAsia="Times New Roman" w:cstheme="minorHAnsi"/>
-          <w:b/>
-          <w:bCs/>
-          <w:color w:val="000000"/>
-          <w:kern w:val="0"/>
-          <w:lang w:bidi="ne-NP"/>
-          <w14:ligatures w14:val="none"/>
-        </w:rPr>
-        <w:t xml:space="preserve"> Zhu et al. 2020)</w:t>
+        <w:t>(Yixin Zhu et al. 2020)</w:t>
       </w:r>
       <w:r>
         <w:rPr>
@@ -6541,33 +6273,7 @@
           <w:lang w:bidi="ne-NP"/>
           <w14:ligatures w14:val="none"/>
         </w:rPr>
-        <w:t>(</w:t>
-      </w:r>
-      <w:proofErr w:type="spellStart"/>
-      <w:r>
-        <w:rPr>
-          <w:rFonts w:eastAsia="Times New Roman" w:cstheme="minorHAnsi"/>
-          <w:b/>
-          <w:bCs/>
-          <w:color w:val="000000"/>
-          <w:kern w:val="0"/>
-          <w:lang w:bidi="ne-NP"/>
-          <w14:ligatures w14:val="none"/>
-        </w:rPr>
-        <w:t>Xiaojing</w:t>
-      </w:r>
-      <w:proofErr w:type="spellEnd"/>
-      <w:r>
-        <w:rPr>
-          <w:rFonts w:eastAsia="Times New Roman" w:cstheme="minorHAnsi"/>
-          <w:b/>
-          <w:bCs/>
-          <w:color w:val="000000"/>
-          <w:kern w:val="0"/>
-          <w:lang w:bidi="ne-NP"/>
-          <w14:ligatures w14:val="none"/>
-        </w:rPr>
-        <w:t xml:space="preserve"> Liao et al. 2021)</w:t>
+        <w:t>(Xiaojing Liao et al. 2021)</w:t>
       </w:r>
       <w:r>
         <w:rPr>
@@ -6667,9 +6373,57 @@
           <w:lang w:bidi="ne-NP"/>
           <w14:ligatures w14:val="none"/>
         </w:rPr>
-        <w:t xml:space="preserve">(Simeon </w:t>
-      </w:r>
-      <w:proofErr w:type="spellStart"/>
+        <w:t>(Simeon Djankov et al. 2020)</w:t>
+      </w:r>
+      <w:r>
+        <w:rPr>
+          <w:rFonts w:eastAsia="Times New Roman" w:cstheme="minorHAnsi"/>
+          <w:color w:val="000000"/>
+          <w:kern w:val="0"/>
+          <w:lang w:bidi="ne-NP"/>
+          <w14:ligatures w14:val="none"/>
+        </w:rPr>
+        <w:t>.</w:t>
+      </w:r>
+    </w:p>
+    <w:p>
+      <w:pPr>
+        <w:spacing w:after="0" w:line="240" w:lineRule="auto"/>
+        <w:textAlignment w:val="baseline"/>
+        <w:rPr>
+          <w:rFonts w:eastAsia="Times New Roman" w:cstheme="minorHAnsi"/>
+          <w:color w:val="000000"/>
+          <w:kern w:val="0"/>
+          <w:lang w:bidi="ne-NP"/>
+          <w14:ligatures w14:val="none"/>
+        </w:rPr>
+      </w:pPr>
+    </w:p>
+    <w:p>
+      <w:pPr>
+        <w:spacing w:after="0" w:line="240" w:lineRule="auto"/>
+        <w:textAlignment w:val="baseline"/>
+        <w:rPr>
+          <w:rFonts w:eastAsia="Times New Roman" w:cstheme="minorHAnsi"/>
+          <w:color w:val="000000"/>
+          <w:kern w:val="0"/>
+          <w:lang w:bidi="ne-NP"/>
+          <w14:ligatures w14:val="none"/>
+        </w:rPr>
+      </w:pPr>
+    </w:p>
+    <w:p>
+      <w:pPr>
+        <w:spacing w:after="0" w:line="240" w:lineRule="auto"/>
+        <w:rPr>
+          <w:rFonts w:eastAsia="Times New Roman" w:cstheme="minorHAnsi"/>
+          <w:kern w:val="0"/>
+          <w:sz w:val="24"/>
+          <w:szCs w:val="24"/>
+          <w:lang w:bidi="ne-NP"/>
+          <w14:ligatures w14:val="none"/>
+        </w:rPr>
+      </w:pPr>
       <w:r>
         <w:rPr>
           <w:rFonts w:eastAsia="Times New Roman" w:cstheme="minorHAnsi"/>
@@ -6677,34 +6431,86 @@
           <w:bCs/>
           <w:color w:val="000000"/>
           <w:kern w:val="0"/>
-          <w:lang w:bidi="ne-NP"/>
-          <w14:ligatures w14:val="none"/>
-        </w:rPr>
-        <w:t>Djankov</w:t>
-      </w:r>
-      <w:proofErr w:type="spellEnd"/>
-      <w:r>
-        <w:rPr>
-          <w:rFonts w:eastAsia="Times New Roman" w:cstheme="minorHAnsi"/>
-          <w:b/>
-          <w:bCs/>
-          <w:color w:val="000000"/>
-          <w:kern w:val="0"/>
-          <w:lang w:bidi="ne-NP"/>
-          <w14:ligatures w14:val="none"/>
-        </w:rPr>
-        <w:t xml:space="preserve"> et al. 2020)</w:t>
-      </w:r>
-      <w:r>
-        <w:rPr>
-          <w:rFonts w:eastAsia="Times New Roman" w:cstheme="minorHAnsi"/>
-          <w:color w:val="000000"/>
-          <w:kern w:val="0"/>
-          <w:lang w:bidi="ne-NP"/>
-          <w14:ligatures w14:val="none"/>
-        </w:rPr>
-        <w:t>.</w:t>
-      </w:r>
+          <w:sz w:val="24"/>
+          <w:szCs w:val="24"/>
+          <w:u w:val="single"/>
+          <w:lang w:bidi="ne-NP"/>
+          <w14:ligatures w14:val="none"/>
+        </w:rPr>
+        <w:t>Conclusion:</w:t>
+      </w:r>
+    </w:p>
+    <w:p>
+      <w:pPr>
+        <w:spacing w:after="0" w:line="240" w:lineRule="auto"/>
+        <w:rPr>
+          <w:rFonts w:eastAsia="Times New Roman" w:cstheme="minorHAnsi"/>
+          <w:kern w:val="0"/>
+          <w:sz w:val="24"/>
+          <w:szCs w:val="24"/>
+          <w:lang w:bidi="ne-NP"/>
+          <w14:ligatures w14:val="none"/>
+        </w:rPr>
+      </w:pPr>
+      <w:r>
+        <w:rPr>
+          <w:rFonts w:eastAsia="Times New Roman" w:cstheme="minorHAnsi"/>
+          <w:color w:val="000000"/>
+          <w:kern w:val="0"/>
+          <w:lang w:bidi="ne-NP"/>
+          <w14:ligatures w14:val="none"/>
+        </w:rPr>
+        <w:t>In a variety of natural languages processing tasks, such as language generation, machine translation, text summarization, and question answering, ChatGPT has demonstrated outstanding performance. As a result, it's critical to carefully watch over and assess the content produced by ChatGPT, especially in delicate or risky contexts like customer service, journalism, or healthcare. Additionally, researchers should keep looking into ways to enhance ChatGPT's performance in areas like bias reduction and domain-specific knowledge.</w:t>
+      </w:r>
+    </w:p>
+    <w:p>
+      <w:pPr>
+        <w:spacing w:after="0" w:line="240" w:lineRule="auto"/>
+        <w:rPr>
+          <w:rFonts w:eastAsia="Times New Roman" w:cstheme="minorHAnsi"/>
+          <w:kern w:val="0"/>
+          <w:sz w:val="24"/>
+          <w:szCs w:val="24"/>
+          <w:lang w:bidi="ne-NP"/>
+          <w14:ligatures w14:val="none"/>
+        </w:rPr>
+      </w:pPr>
+    </w:p>
+    <w:p>
+      <w:pPr>
+        <w:spacing w:after="0" w:line="240" w:lineRule="auto"/>
+        <w:rPr>
+          <w:rFonts w:eastAsia="Times New Roman" w:cstheme="minorHAnsi"/>
+          <w:kern w:val="0"/>
+          <w:sz w:val="24"/>
+          <w:szCs w:val="24"/>
+          <w:lang w:bidi="ne-NP"/>
+          <w14:ligatures w14:val="none"/>
+        </w:rPr>
+      </w:pPr>
+      <w:r>
+        <w:rPr>
+          <w:rFonts w:eastAsia="Times New Roman" w:cstheme="minorHAnsi"/>
+          <w:color w:val="000000"/>
+          <w:kern w:val="0"/>
+          <w:lang w:bidi="ne-NP"/>
+          <w14:ligatures w14:val="none"/>
+        </w:rPr>
+        <w:t>Overall, ChatGPT is pretty amazing. It's an AI chatbot that can do all sorts of cool stuff like naturally interacting with humans and generating reliable responses. Chatbots in general are getting smarter and more useful as time goes on, and as AI and NLP get better, they'll only get better at understanding and communicating with us. ChatGPT uses some fancy technology called the Transformer architecture to process natural language, which means it can handle lots of different conversations and come up with coherent, meaningful responses. It's seriously so useful for all kinds of things, like customer service, chatbots, and virtual assistants, because it's good at taking the context of a conversation into account.</w:t>
+      </w:r>
+    </w:p>
+    <w:p>
+      <w:pPr>
+        <w:spacing w:after="0" w:line="240" w:lineRule="auto"/>
+        <w:textAlignment w:val="baseline"/>
+        <w:rPr>
+          <w:rFonts w:eastAsia="Times New Roman" w:cstheme="minorHAnsi"/>
+          <w:color w:val="000000"/>
+          <w:kern w:val="0"/>
+          <w:lang w:bidi="ne-NP"/>
+          <w14:ligatures w14:val="none"/>
+        </w:rPr>
+      </w:pPr>
     </w:p>
     <w:p>
       <w:pPr>
@@ -7103,7 +6909,6 @@
           <w:lang w:bidi="ne-NP"/>
           <w14:ligatures w14:val="none"/>
         </w:rPr>
-        <w:lastRenderedPageBreak/>
         <w:t>Juniper Research. (2019). Bank Cost Savings via Chatbots to Reach $7.3 Billion by 2023. Hampshire, UK – 20th February 2019</w:t>
       </w:r>
     </w:p>
@@ -7252,7 +7057,127 @@
     <w:p>
       <w:pPr>
         <w:spacing w:after="0" w:line="240" w:lineRule="auto"/>
-        <w:ind w:left="1080"/>
+        <w:ind w:left="720"/>
+        <w:textAlignment w:val="baseline"/>
+        <w:rPr>
+          <w:rFonts w:eastAsia="Times New Roman" w:cstheme="minorHAnsi"/>
+          <w:color w:val="000000"/>
+          <w:kern w:val="0"/>
+          <w:lang w:bidi="ne-NP"/>
+          <w14:ligatures w14:val="none"/>
+        </w:rPr>
+      </w:pPr>
+    </w:p>
+    <w:p>
+      <w:pPr>
+        <w:pStyle w:val="NormalWeb"/>
+        <w:spacing w:before="0" w:beforeAutospacing="0" w:after="0" w:afterAutospacing="0"/>
+        <w:rPr>
+          <w:rFonts w:asciiTheme="minorHAnsi" w:hAnsiTheme="minorHAnsi" w:cstheme="minorHAnsi"/>
+        </w:rPr>
+      </w:pPr>
+      <w:r>
+        <w:rPr>
+          <w:rFonts w:asciiTheme="minorHAnsi" w:hAnsiTheme="minorHAnsi" w:cstheme="minorHAnsi"/>
+          <w:b/>
+          <w:bCs/>
+          <w:color w:val="000000"/>
+          <w:sz w:val="22"/>
+          <w:szCs w:val="22"/>
+        </w:rPr>
+        <w:t>Reference:</w:t>
+      </w:r>
+    </w:p>
+    <w:p>
+      <w:pPr>
+        <w:pStyle w:val="NormalWeb"/>
+        <w:numPr>
+          <w:ilvl w:val="0"/>
+          <w:numId w:val="57"/>
+        </w:numPr>
+        <w:spacing w:before="0" w:beforeAutospacing="0" w:after="0" w:afterAutospacing="0"/>
+        <w:textAlignment w:val="baseline"/>
+        <w:rPr>
+          <w:rFonts w:asciiTheme="minorHAnsi" w:hAnsiTheme="minorHAnsi" w:cstheme="minorHAnsi"/>
+          <w:color w:val="000000"/>
+          <w:sz w:val="22"/>
+          <w:szCs w:val="22"/>
+        </w:rPr>
+      </w:pPr>
+      <w:r>
+        <w:rPr>
+          <w:rFonts w:asciiTheme="minorHAnsi" w:hAnsiTheme="minorHAnsi" w:cstheme="minorHAnsi"/>
+          <w:color w:val="000000"/>
+          <w:sz w:val="22"/>
+          <w:szCs w:val="22"/>
+        </w:rPr>
+        <w:t xml:space="preserve">Brown, C., Ramanujan, S., &amp; Gao, S. (2021). The Utility of Language Models for Clinical Decision Support in Healthcare. </w:t>
+      </w:r>
+      <w:proofErr w:type="spellStart"/>
+      <w:r>
+        <w:rPr>
+          <w:rFonts w:asciiTheme="minorHAnsi" w:hAnsiTheme="minorHAnsi" w:cstheme="minorHAnsi"/>
+          <w:color w:val="000000"/>
+          <w:sz w:val="22"/>
+          <w:szCs w:val="22"/>
+        </w:rPr>
+        <w:t>arXiv</w:t>
+      </w:r>
+      <w:proofErr w:type="spellEnd"/>
+      <w:r>
+        <w:rPr>
+          <w:rFonts w:asciiTheme="minorHAnsi" w:hAnsiTheme="minorHAnsi" w:cstheme="minorHAnsi"/>
+          <w:color w:val="000000"/>
+          <w:sz w:val="22"/>
+          <w:szCs w:val="22"/>
+        </w:rPr>
+        <w:t xml:space="preserve"> preprint arXiv:2105.04554.</w:t>
+      </w:r>
+    </w:p>
+    <w:p>
+      <w:pPr>
+        <w:pStyle w:val="NormalWeb"/>
+        <w:numPr>
+          <w:ilvl w:val="0"/>
+          <w:numId w:val="57"/>
+        </w:numPr>
+        <w:spacing w:before="0" w:beforeAutospacing="0" w:after="0" w:afterAutospacing="0"/>
+        <w:textAlignment w:val="baseline"/>
+        <w:rPr>
+          <w:rFonts w:asciiTheme="minorHAnsi" w:hAnsiTheme="minorHAnsi" w:cstheme="minorHAnsi"/>
+          <w:color w:val="000000"/>
+          <w:sz w:val="22"/>
+          <w:szCs w:val="22"/>
+        </w:rPr>
+      </w:pPr>
+      <w:r>
+        <w:rPr>
+          <w:rFonts w:asciiTheme="minorHAnsi" w:hAnsiTheme="minorHAnsi" w:cstheme="minorHAnsi"/>
+          <w:color w:val="000000"/>
+          <w:sz w:val="22"/>
+          <w:szCs w:val="22"/>
+        </w:rPr>
+        <w:t>Liu, X., Ma, H., &amp; Zhang, H. (2020). A Deep Learning-based Customer Service Chatbot with Large-scale Domain Knowledge. In Proceedings of the 2020 Conference on Empirical Methods in Natural Language Processing (EMNLP) (pp. 2220-2230).</w:t>
+      </w:r>
+    </w:p>
+    <w:p>
+      <w:pPr>
+        <w:pStyle w:val="NormalWeb"/>
+        <w:spacing w:before="0" w:beforeAutospacing="0" w:after="0" w:afterAutospacing="0"/>
+        <w:ind w:left="720"/>
+        <w:textAlignment w:val="baseline"/>
+        <w:rPr>
+          <w:rFonts w:asciiTheme="minorHAnsi" w:hAnsiTheme="minorHAnsi" w:cstheme="minorHAnsi"/>
+          <w:color w:val="000000"/>
+          <w:sz w:val="22"/>
+          <w:szCs w:val="22"/>
+        </w:rPr>
+      </w:pPr>
+    </w:p>
+    <w:p>
+      <w:pPr>
+        <w:spacing w:after="0" w:line="240" w:lineRule="auto"/>
+        <w:ind w:left="720"/>
         <w:textAlignment w:val="baseline"/>
         <w:rPr>
           <w:rFonts w:eastAsia="Times New Roman" w:cstheme="minorHAnsi"/>
@@ -7660,6 +7585,122 @@
     </w:lvl>
   </w:abstractNum>
   <w:abstractNum w:abstractNumId="3" w15:restartNumberingAfterBreak="0">
+    <w:nsid w:val="08056ABF"/>
+    <w:multiLevelType w:val="multilevel"/>
+    <w:tmpl w:val="F3104D24"/>
+    <w:lvl w:ilvl="0">
+      <w:start w:val="1"/>
+      <w:numFmt w:val="bullet"/>
+      <w:lvlText w:val=""/>
+      <w:lvlJc w:val="left"/>
+      <w:pPr>
+        <w:tabs>
+          <w:tab w:val="num" w:pos="720"/>
+        </w:tabs>
+        <w:ind w:left="720" w:hanging="360"/>
+      </w:pPr>
+      <w:rPr>
+        <w:rFonts w:ascii="Wingdings" w:hAnsi="Wingdings" w:hint="default"/>
+      </w:rPr>
+    </w:lvl>
+    <w:lvl w:ilvl="1" w:tentative="1">
+      <w:start w:val="1"/>
+      <w:numFmt w:val="decimal"/>
+      <w:lvlText w:val="%2."/>
+      <w:lvlJc w:val="left"/>
+      <w:pPr>
+        <w:tabs>
+          <w:tab w:val="num" w:pos="1440"/>
+        </w:tabs>
+        <w:ind w:left="1440" w:hanging="360"/>
+      </w:pPr>
+    </w:lvl>
+    <w:lvl w:ilvl="2" w:tentative="1">
+      <w:start w:val="1"/>
+      <w:numFmt w:val="decimal"/>
+      <w:lvlText w:val="%3."/>
+      <w:lvlJc w:val="left"/>
+      <w:pPr>
+        <w:tabs>
+          <w:tab w:val="num" w:pos="2160"/>
+        </w:tabs>
+        <w:ind w:left="2160" w:hanging="360"/>
+      </w:pPr>
+    </w:lvl>
+    <w:lvl w:ilvl="3" w:tentative="1">
+      <w:start w:val="1"/>
+      <w:numFmt w:val="decimal"/>
+      <w:lvlText w:val="%4."/>
+      <w:lvlJc w:val="left"/>
+      <w:pPr>
+        <w:tabs>
+          <w:tab w:val="num" w:pos="2880"/>
+        </w:tabs>
+        <w:ind w:left="2880" w:hanging="360"/>
+      </w:pPr>
+    </w:lvl>
+    <w:lvl w:ilvl="4" w:tentative="1">
+      <w:start w:val="1"/>
+      <w:numFmt w:val="decimal"/>
+      <w:lvlText w:val="%5."/>
+      <w:lvlJc w:val="left"/>
+      <w:pPr>
+        <w:tabs>
+          <w:tab w:val="num" w:pos="3600"/>
+        </w:tabs>
+        <w:ind w:left="3600" w:hanging="360"/>
+      </w:pPr>
+    </w:lvl>
+    <w:lvl w:ilvl="5" w:tentative="1">
+      <w:start w:val="1"/>
+      <w:numFmt w:val="decimal"/>
+      <w:lvlText w:val="%6."/>
+      <w:lvlJc w:val="left"/>
+      <w:pPr>
+        <w:tabs>
+          <w:tab w:val="num" w:pos="4320"/>
+        </w:tabs>
+        <w:ind w:left="4320" w:hanging="360"/>
+      </w:pPr>
+    </w:lvl>
+    <w:lvl w:ilvl="6" w:tentative="1">
+      <w:start w:val="1"/>
+      <w:numFmt w:val="decimal"/>
+      <w:lvlText w:val="%7."/>
+      <w:lvlJc w:val="left"/>
+      <w:pPr>
+        <w:tabs>
+          <w:tab w:val="num" w:pos="5040"/>
+        </w:tabs>
+        <w:ind w:left="5040" w:hanging="360"/>
+      </w:pPr>
+    </w:lvl>
+    <w:lvl w:ilvl="7" w:tentative="1">
+      <w:start w:val="1"/>
+      <w:numFmt w:val="decimal"/>
+      <w:lvlText w:val="%8."/>
+      <w:lvlJc w:val="left"/>
+      <w:pPr>
+        <w:tabs>
+          <w:tab w:val="num" w:pos="5760"/>
+        </w:tabs>
+        <w:ind w:left="5760" w:hanging="360"/>
+      </w:pPr>
+    </w:lvl>
+    <w:lvl w:ilvl="8" w:tentative="1">
+      <w:start w:val="1"/>
+      <w:numFmt w:val="decimal"/>
+      <w:lvlText w:val="%9."/>
+      <w:lvlJc w:val="left"/>
+      <w:pPr>
+        <w:tabs>
+          <w:tab w:val="num" w:pos="6480"/>
+        </w:tabs>
+        <w:ind w:left="6480" w:hanging="360"/>
+      </w:pPr>
+    </w:lvl>
+  </w:abstractNum>
+  <w:abstractNum w:abstractNumId="4" w15:restartNumberingAfterBreak="0">
     <w:nsid w:val="08F72761"/>
     <w:multiLevelType w:val="multilevel"/>
     <w:tmpl w:val="FE5CD772"/>
@@ -7808,7 +7849,7 @@
       </w:rPr>
     </w:lvl>
   </w:abstractNum>
-  <w:abstractNum w:abstractNumId="4" w15:restartNumberingAfterBreak="0">
+  <w:abstractNum w:abstractNumId="5" w15:restartNumberingAfterBreak="0">
     <w:nsid w:val="08FC618F"/>
     <w:multiLevelType w:val="hybridMultilevel"/>
     <w:tmpl w:val="01161B42"/>
@@ -7894,7 +7935,7 @@
       </w:pPr>
     </w:lvl>
   </w:abstractNum>
-  <w:abstractNum w:abstractNumId="5" w15:restartNumberingAfterBreak="0">
+  <w:abstractNum w:abstractNumId="6" w15:restartNumberingAfterBreak="0">
     <w:nsid w:val="162F3114"/>
     <w:multiLevelType w:val="multilevel"/>
     <w:tmpl w:val="2ADC842C"/>
@@ -8007,7 +8048,7 @@
       </w:pPr>
     </w:lvl>
   </w:abstractNum>
-  <w:abstractNum w:abstractNumId="6" w15:restartNumberingAfterBreak="0">
+  <w:abstractNum w:abstractNumId="7" w15:restartNumberingAfterBreak="0">
     <w:nsid w:val="173159ED"/>
     <w:multiLevelType w:val="multilevel"/>
     <w:tmpl w:val="3DB8196E"/>
@@ -8156,7 +8197,7 @@
       </w:rPr>
     </w:lvl>
   </w:abstractNum>
-  <w:abstractNum w:abstractNumId="7" w15:restartNumberingAfterBreak="0">
+  <w:abstractNum w:abstractNumId="8" w15:restartNumberingAfterBreak="0">
     <w:nsid w:val="19853433"/>
     <w:multiLevelType w:val="hybridMultilevel"/>
     <w:tmpl w:val="6B5C0B72"/>
@@ -8269,7 +8310,7 @@
       </w:pPr>
     </w:lvl>
   </w:abstractNum>
-  <w:abstractNum w:abstractNumId="8" w15:restartNumberingAfterBreak="0">
+  <w:abstractNum w:abstractNumId="9" w15:restartNumberingAfterBreak="0">
     <w:nsid w:val="1A5B5069"/>
     <w:multiLevelType w:val="multilevel"/>
     <w:tmpl w:val="0376254C"/>
@@ -8382,7 +8423,7 @@
       </w:pPr>
     </w:lvl>
   </w:abstractNum>
-  <w:abstractNum w:abstractNumId="9" w15:restartNumberingAfterBreak="0">
+  <w:abstractNum w:abstractNumId="10" w15:restartNumberingAfterBreak="0">
     <w:nsid w:val="1F4E2553"/>
     <w:multiLevelType w:val="multilevel"/>
     <w:tmpl w:val="5B66D84A"/>
@@ -8495,7 +8536,120 @@
       </w:pPr>
     </w:lvl>
   </w:abstractNum>
-  <w:abstractNum w:abstractNumId="10" w15:restartNumberingAfterBreak="0">
+  <w:abstractNum w:abstractNumId="11" w15:restartNumberingAfterBreak="0">
+    <w:nsid w:val="1F9373DA"/>
+    <w:multiLevelType w:val="multilevel"/>
+    <w:tmpl w:val="8D300180"/>
+    <w:lvl w:ilvl="0">
+      <w:start w:val="1"/>
+      <w:numFmt w:val="decimal"/>
+      <w:lvlText w:val="%1."/>
+      <w:lvlJc w:val="left"/>
+      <w:pPr>
+        <w:tabs>
+          <w:tab w:val="num" w:pos="720"/>
+        </w:tabs>
+        <w:ind w:left="720" w:hanging="360"/>
+      </w:pPr>
+    </w:lvl>
+    <w:lvl w:ilvl="1" w:tentative="1">
+      <w:start w:val="1"/>
+      <w:numFmt w:val="decimal"/>
+      <w:lvlText w:val="%2."/>
+      <w:lvlJc w:val="left"/>
+      <w:pPr>
+        <w:tabs>
+          <w:tab w:val="num" w:pos="1440"/>
+        </w:tabs>
+        <w:ind w:left="1440" w:hanging="360"/>
+      </w:pPr>
+    </w:lvl>
+    <w:lvl w:ilvl="2" w:tentative="1">
+      <w:start w:val="1"/>
+      <w:numFmt w:val="decimal"/>
+      <w:lvlText w:val="%3."/>
+      <w:lvlJc w:val="left"/>
+      <w:pPr>
+        <w:tabs>
+          <w:tab w:val="num" w:pos="2160"/>
+        </w:tabs>
+        <w:ind w:left="2160" w:hanging="360"/>
+      </w:pPr>
+    </w:lvl>
+    <w:lvl w:ilvl="3" w:tentative="1">
+      <w:start w:val="1"/>
+      <w:numFmt w:val="decimal"/>
+      <w:lvlText w:val="%4."/>
+      <w:lvlJc w:val="left"/>
+      <w:pPr>
+        <w:tabs>
+          <w:tab w:val="num" w:pos="2880"/>
+        </w:tabs>
+        <w:ind w:left="2880" w:hanging="360"/>
+      </w:pPr>
+    </w:lvl>
+    <w:lvl w:ilvl="4" w:tentative="1">
+      <w:start w:val="1"/>
+      <w:numFmt w:val="decimal"/>
+      <w:lvlText w:val="%5."/>
+      <w:lvlJc w:val="left"/>
+      <w:pPr>
+        <w:tabs>
+          <w:tab w:val="num" w:pos="3600"/>
+        </w:tabs>
+        <w:ind w:left="3600" w:hanging="360"/>
+      </w:pPr>
+    </w:lvl>
+    <w:lvl w:ilvl="5" w:tentative="1">
+      <w:start w:val="1"/>
+      <w:numFmt w:val="decimal"/>
+      <w:lvlText w:val="%6."/>
+      <w:lvlJc w:val="left"/>
+      <w:pPr>
+        <w:tabs>
+          <w:tab w:val="num" w:pos="4320"/>
+        </w:tabs>
+        <w:ind w:left="4320" w:hanging="360"/>
+      </w:pPr>
+    </w:lvl>
+    <w:lvl w:ilvl="6" w:tentative="1">
+      <w:start w:val="1"/>
+      <w:numFmt w:val="decimal"/>
+      <w:lvlText w:val="%7."/>
+      <w:lvlJc w:val="left"/>
+      <w:pPr>
+        <w:tabs>
+          <w:tab w:val="num" w:pos="5040"/>
+        </w:tabs>
+        <w:ind w:left="5040" w:hanging="360"/>
+      </w:pPr>
+    </w:lvl>
+    <w:lvl w:ilvl="7" w:tentative="1">
+      <w:start w:val="1"/>
+      <w:numFmt w:val="decimal"/>
+      <w:lvlText w:val="%8."/>
+      <w:lvlJc w:val="left"/>
+      <w:pPr>
+        <w:tabs>
+          <w:tab w:val="num" w:pos="5760"/>
+        </w:tabs>
+        <w:ind w:left="5760" w:hanging="360"/>
+      </w:pPr>
+    </w:lvl>
+    <w:lvl w:ilvl="8" w:tentative="1">
+      <w:start w:val="1"/>
+      <w:numFmt w:val="decimal"/>
+      <w:lvlText w:val="%9."/>
+      <w:lvlJc w:val="left"/>
+      <w:pPr>
+        <w:tabs>
+          <w:tab w:val="num" w:pos="6480"/>
+        </w:tabs>
+        <w:ind w:left="6480" w:hanging="360"/>
+      </w:pPr>
+    </w:lvl>
+  </w:abstractNum>
+  <w:abstractNum w:abstractNumId="12" w15:restartNumberingAfterBreak="0">
     <w:nsid w:val="208372D3"/>
     <w:multiLevelType w:val="hybridMultilevel"/>
     <w:tmpl w:val="C41026B2"/>
@@ -8608,7 +8762,7 @@
       </w:pPr>
     </w:lvl>
   </w:abstractNum>
-  <w:abstractNum w:abstractNumId="11" w15:restartNumberingAfterBreak="0">
+  <w:abstractNum w:abstractNumId="13" w15:restartNumberingAfterBreak="0">
     <w:nsid w:val="213F2947"/>
     <w:multiLevelType w:val="multilevel"/>
     <w:tmpl w:val="9AD8EE48"/>
@@ -8721,7 +8875,7 @@
       </w:pPr>
     </w:lvl>
   </w:abstractNum>
-  <w:abstractNum w:abstractNumId="12" w15:restartNumberingAfterBreak="0">
+  <w:abstractNum w:abstractNumId="14" w15:restartNumberingAfterBreak="0">
     <w:nsid w:val="222E7901"/>
     <w:multiLevelType w:val="multilevel"/>
     <w:tmpl w:val="E4ECB684"/>
@@ -8870,7 +9024,7 @@
       </w:rPr>
     </w:lvl>
   </w:abstractNum>
-  <w:abstractNum w:abstractNumId="13" w15:restartNumberingAfterBreak="0">
+  <w:abstractNum w:abstractNumId="15" w15:restartNumberingAfterBreak="0">
     <w:nsid w:val="23204477"/>
     <w:multiLevelType w:val="multilevel"/>
     <w:tmpl w:val="A99EA254"/>
@@ -9019,7 +9173,7 @@
       </w:rPr>
     </w:lvl>
   </w:abstractNum>
-  <w:abstractNum w:abstractNumId="14" w15:restartNumberingAfterBreak="0">
+  <w:abstractNum w:abstractNumId="16" w15:restartNumberingAfterBreak="0">
     <w:nsid w:val="25C07AB4"/>
     <w:multiLevelType w:val="hybridMultilevel"/>
     <w:tmpl w:val="F9667722"/>
@@ -9132,7 +9286,7 @@
       </w:rPr>
     </w:lvl>
   </w:abstractNum>
-  <w:abstractNum w:abstractNumId="15" w15:restartNumberingAfterBreak="0">
+  <w:abstractNum w:abstractNumId="17" w15:restartNumberingAfterBreak="0">
     <w:nsid w:val="271A5BE9"/>
     <w:multiLevelType w:val="multilevel"/>
     <w:tmpl w:val="9BB03606"/>
@@ -9281,7 +9435,7 @@
       </w:rPr>
     </w:lvl>
   </w:abstractNum>
-  <w:abstractNum w:abstractNumId="16" w15:restartNumberingAfterBreak="0">
+  <w:abstractNum w:abstractNumId="18" w15:restartNumberingAfterBreak="0">
     <w:nsid w:val="279A08E7"/>
     <w:multiLevelType w:val="multilevel"/>
     <w:tmpl w:val="544C4016"/>
@@ -9394,7 +9548,7 @@
       </w:pPr>
     </w:lvl>
   </w:abstractNum>
-  <w:abstractNum w:abstractNumId="17" w15:restartNumberingAfterBreak="0">
+  <w:abstractNum w:abstractNumId="19" w15:restartNumberingAfterBreak="0">
     <w:nsid w:val="279E1995"/>
     <w:multiLevelType w:val="multilevel"/>
     <w:tmpl w:val="552E3C84"/>
@@ -9507,7 +9661,7 @@
       </w:pPr>
     </w:lvl>
   </w:abstractNum>
-  <w:abstractNum w:abstractNumId="18" w15:restartNumberingAfterBreak="0">
+  <w:abstractNum w:abstractNumId="20" w15:restartNumberingAfterBreak="0">
     <w:nsid w:val="28046214"/>
     <w:multiLevelType w:val="multilevel"/>
     <w:tmpl w:val="D9EA9620"/>
@@ -9656,7 +9810,7 @@
       </w:rPr>
     </w:lvl>
   </w:abstractNum>
-  <w:abstractNum w:abstractNumId="19" w15:restartNumberingAfterBreak="0">
+  <w:abstractNum w:abstractNumId="21" w15:restartNumberingAfterBreak="0">
     <w:nsid w:val="30887BA4"/>
     <w:multiLevelType w:val="multilevel"/>
     <w:tmpl w:val="0FA6BAEE"/>
@@ -9805,7 +9959,7 @@
       </w:rPr>
     </w:lvl>
   </w:abstractNum>
-  <w:abstractNum w:abstractNumId="20" w15:restartNumberingAfterBreak="0">
+  <w:abstractNum w:abstractNumId="22" w15:restartNumberingAfterBreak="0">
     <w:nsid w:val="31B52740"/>
     <w:multiLevelType w:val="multilevel"/>
     <w:tmpl w:val="D58A9186"/>
@@ -9954,7 +10108,7 @@
       </w:rPr>
     </w:lvl>
   </w:abstractNum>
-  <w:abstractNum w:abstractNumId="21" w15:restartNumberingAfterBreak="0">
+  <w:abstractNum w:abstractNumId="23" w15:restartNumberingAfterBreak="0">
     <w:nsid w:val="38816157"/>
     <w:multiLevelType w:val="multilevel"/>
     <w:tmpl w:val="3C8E66FC"/>
@@ -10067,7 +10221,7 @@
       </w:pPr>
     </w:lvl>
   </w:abstractNum>
-  <w:abstractNum w:abstractNumId="22" w15:restartNumberingAfterBreak="0">
+  <w:abstractNum w:abstractNumId="24" w15:restartNumberingAfterBreak="0">
     <w:nsid w:val="38CB720A"/>
     <w:multiLevelType w:val="multilevel"/>
     <w:tmpl w:val="4DE25F2E"/>
@@ -10216,7 +10370,7 @@
       </w:rPr>
     </w:lvl>
   </w:abstractNum>
-  <w:abstractNum w:abstractNumId="23" w15:restartNumberingAfterBreak="0">
+  <w:abstractNum w:abstractNumId="25" w15:restartNumberingAfterBreak="0">
     <w:nsid w:val="39F76595"/>
     <w:multiLevelType w:val="multilevel"/>
     <w:tmpl w:val="92346410"/>
@@ -10329,7 +10483,7 @@
       </w:pPr>
     </w:lvl>
   </w:abstractNum>
-  <w:abstractNum w:abstractNumId="24" w15:restartNumberingAfterBreak="0">
+  <w:abstractNum w:abstractNumId="26" w15:restartNumberingAfterBreak="0">
     <w:nsid w:val="3ABB6A87"/>
     <w:multiLevelType w:val="hybridMultilevel"/>
     <w:tmpl w:val="11A8A2C2"/>
@@ -10442,7 +10596,7 @@
       </w:rPr>
     </w:lvl>
   </w:abstractNum>
-  <w:abstractNum w:abstractNumId="25" w15:restartNumberingAfterBreak="0">
+  <w:abstractNum w:abstractNumId="27" w15:restartNumberingAfterBreak="0">
     <w:nsid w:val="3C170E49"/>
     <w:multiLevelType w:val="multilevel"/>
     <w:tmpl w:val="4BCC49EA"/>
@@ -10591,7 +10745,7 @@
       </w:rPr>
     </w:lvl>
   </w:abstractNum>
-  <w:abstractNum w:abstractNumId="26" w15:restartNumberingAfterBreak="0">
+  <w:abstractNum w:abstractNumId="28" w15:restartNumberingAfterBreak="0">
     <w:nsid w:val="3D2A3D04"/>
     <w:multiLevelType w:val="multilevel"/>
     <w:tmpl w:val="F7484EEE"/>
@@ -10705,7 +10859,7 @@
       </w:pPr>
     </w:lvl>
   </w:abstractNum>
-  <w:abstractNum w:abstractNumId="27" w15:restartNumberingAfterBreak="0">
+  <w:abstractNum w:abstractNumId="29" w15:restartNumberingAfterBreak="0">
     <w:nsid w:val="3F6660FC"/>
     <w:multiLevelType w:val="multilevel"/>
     <w:tmpl w:val="D848C2A8"/>
@@ -10818,7 +10972,7 @@
       </w:pPr>
     </w:lvl>
   </w:abstractNum>
-  <w:abstractNum w:abstractNumId="28" w15:restartNumberingAfterBreak="0">
+  <w:abstractNum w:abstractNumId="30" w15:restartNumberingAfterBreak="0">
     <w:nsid w:val="43432669"/>
     <w:multiLevelType w:val="multilevel"/>
     <w:tmpl w:val="F7484EEE"/>
@@ -10932,7 +11086,7 @@
       </w:pPr>
     </w:lvl>
   </w:abstractNum>
-  <w:abstractNum w:abstractNumId="29" w15:restartNumberingAfterBreak="0">
+  <w:abstractNum w:abstractNumId="31" w15:restartNumberingAfterBreak="0">
     <w:nsid w:val="435A1C48"/>
     <w:multiLevelType w:val="multilevel"/>
     <w:tmpl w:val="685E7320"/>
@@ -11045,7 +11199,7 @@
       </w:pPr>
     </w:lvl>
   </w:abstractNum>
-  <w:abstractNum w:abstractNumId="30" w15:restartNumberingAfterBreak="0">
+  <w:abstractNum w:abstractNumId="32" w15:restartNumberingAfterBreak="0">
     <w:nsid w:val="43D33E25"/>
     <w:multiLevelType w:val="multilevel"/>
     <w:tmpl w:val="ACDA94BC"/>
@@ -11194,7 +11348,7 @@
       </w:rPr>
     </w:lvl>
   </w:abstractNum>
-  <w:abstractNum w:abstractNumId="31" w15:restartNumberingAfterBreak="0">
+  <w:abstractNum w:abstractNumId="33" w15:restartNumberingAfterBreak="0">
     <w:nsid w:val="4574489A"/>
     <w:multiLevelType w:val="multilevel"/>
     <w:tmpl w:val="EC0C175E"/>
@@ -11307,7 +11461,7 @@
       </w:pPr>
     </w:lvl>
   </w:abstractNum>
-  <w:abstractNum w:abstractNumId="32" w15:restartNumberingAfterBreak="0">
+  <w:abstractNum w:abstractNumId="34" w15:restartNumberingAfterBreak="0">
     <w:nsid w:val="4C505EF9"/>
     <w:multiLevelType w:val="multilevel"/>
     <w:tmpl w:val="9FF4BE08"/>
@@ -11420,7 +11574,7 @@
       </w:pPr>
     </w:lvl>
   </w:abstractNum>
-  <w:abstractNum w:abstractNumId="33" w15:restartNumberingAfterBreak="0">
+  <w:abstractNum w:abstractNumId="35" w15:restartNumberingAfterBreak="0">
     <w:nsid w:val="5269445C"/>
     <w:multiLevelType w:val="multilevel"/>
     <w:tmpl w:val="7EC2613E"/>
@@ -11569,7 +11723,7 @@
       </w:rPr>
     </w:lvl>
   </w:abstractNum>
-  <w:abstractNum w:abstractNumId="34" w15:restartNumberingAfterBreak="0">
+  <w:abstractNum w:abstractNumId="36" w15:restartNumberingAfterBreak="0">
     <w:nsid w:val="59280FDA"/>
     <w:multiLevelType w:val="hybridMultilevel"/>
     <w:tmpl w:val="9496C082"/>
@@ -11682,7 +11836,7 @@
       </w:rPr>
     </w:lvl>
   </w:abstractNum>
-  <w:abstractNum w:abstractNumId="35" w15:restartNumberingAfterBreak="0">
+  <w:abstractNum w:abstractNumId="37" w15:restartNumberingAfterBreak="0">
     <w:nsid w:val="5954464A"/>
     <w:multiLevelType w:val="hybridMultilevel"/>
     <w:tmpl w:val="448E7C24"/>
@@ -11795,7 +11949,7 @@
       </w:rPr>
     </w:lvl>
   </w:abstractNum>
-  <w:abstractNum w:abstractNumId="36" w15:restartNumberingAfterBreak="0">
+  <w:abstractNum w:abstractNumId="38" w15:restartNumberingAfterBreak="0">
     <w:nsid w:val="5CD94C53"/>
     <w:multiLevelType w:val="multilevel"/>
     <w:tmpl w:val="3E689D54"/>
@@ -11908,7 +12062,7 @@
       </w:pPr>
     </w:lvl>
   </w:abstractNum>
-  <w:abstractNum w:abstractNumId="37" w15:restartNumberingAfterBreak="0">
+  <w:abstractNum w:abstractNumId="39" w15:restartNumberingAfterBreak="0">
     <w:nsid w:val="5D5552FE"/>
     <w:multiLevelType w:val="multilevel"/>
     <w:tmpl w:val="237E2380"/>
@@ -12021,7 +12175,7 @@
       </w:pPr>
     </w:lvl>
   </w:abstractNum>
-  <w:abstractNum w:abstractNumId="38" w15:restartNumberingAfterBreak="0">
+  <w:abstractNum w:abstractNumId="40" w15:restartNumberingAfterBreak="0">
     <w:nsid w:val="5DB65CEA"/>
     <w:multiLevelType w:val="hybridMultilevel"/>
     <w:tmpl w:val="A4168728"/>
@@ -12107,7 +12261,7 @@
       </w:pPr>
     </w:lvl>
   </w:abstractNum>
-  <w:abstractNum w:abstractNumId="39" w15:restartNumberingAfterBreak="0">
+  <w:abstractNum w:abstractNumId="41" w15:restartNumberingAfterBreak="0">
     <w:nsid w:val="5E691B24"/>
     <w:multiLevelType w:val="hybridMultilevel"/>
     <w:tmpl w:val="598A8DE4"/>
@@ -12193,7 +12347,7 @@
       </w:pPr>
     </w:lvl>
   </w:abstractNum>
-  <w:abstractNum w:abstractNumId="40" w15:restartNumberingAfterBreak="0">
+  <w:abstractNum w:abstractNumId="42" w15:restartNumberingAfterBreak="0">
     <w:nsid w:val="5EF401DA"/>
     <w:multiLevelType w:val="hybridMultilevel"/>
     <w:tmpl w:val="9CA61FA2"/>
@@ -12306,7 +12460,7 @@
       </w:rPr>
     </w:lvl>
   </w:abstractNum>
-  <w:abstractNum w:abstractNumId="41" w15:restartNumberingAfterBreak="0">
+  <w:abstractNum w:abstractNumId="43" w15:restartNumberingAfterBreak="0">
     <w:nsid w:val="5F6029B7"/>
     <w:multiLevelType w:val="multilevel"/>
     <w:tmpl w:val="249A76A0"/>
@@ -12419,7 +12573,7 @@
       </w:pPr>
     </w:lvl>
   </w:abstractNum>
-  <w:abstractNum w:abstractNumId="42" w15:restartNumberingAfterBreak="0">
+  <w:abstractNum w:abstractNumId="44" w15:restartNumberingAfterBreak="0">
     <w:nsid w:val="60491A65"/>
     <w:multiLevelType w:val="multilevel"/>
     <w:tmpl w:val="A9E2CA64"/>
@@ -12568,7 +12722,7 @@
       </w:rPr>
     </w:lvl>
   </w:abstractNum>
-  <w:abstractNum w:abstractNumId="43" w15:restartNumberingAfterBreak="0">
+  <w:abstractNum w:abstractNumId="45" w15:restartNumberingAfterBreak="0">
     <w:nsid w:val="630C15E4"/>
     <w:multiLevelType w:val="multilevel"/>
     <w:tmpl w:val="F30CB010"/>
@@ -12681,7 +12835,7 @@
       </w:pPr>
     </w:lvl>
   </w:abstractNum>
-  <w:abstractNum w:abstractNumId="44" w15:restartNumberingAfterBreak="0">
+  <w:abstractNum w:abstractNumId="46" w15:restartNumberingAfterBreak="0">
     <w:nsid w:val="63253E56"/>
     <w:multiLevelType w:val="multilevel"/>
     <w:tmpl w:val="3E689D54"/>
@@ -12794,7 +12948,7 @@
       </w:pPr>
     </w:lvl>
   </w:abstractNum>
-  <w:abstractNum w:abstractNumId="45" w15:restartNumberingAfterBreak="0">
+  <w:abstractNum w:abstractNumId="47" w15:restartNumberingAfterBreak="0">
     <w:nsid w:val="63994161"/>
     <w:multiLevelType w:val="multilevel"/>
     <w:tmpl w:val="3E689D54"/>
@@ -12907,7 +13061,7 @@
       </w:pPr>
     </w:lvl>
   </w:abstractNum>
-  <w:abstractNum w:abstractNumId="46" w15:restartNumberingAfterBreak="0">
+  <w:abstractNum w:abstractNumId="48" w15:restartNumberingAfterBreak="0">
     <w:nsid w:val="672F3AB3"/>
     <w:multiLevelType w:val="hybridMultilevel"/>
     <w:tmpl w:val="4D6465DC"/>
@@ -13020,7 +13174,7 @@
       </w:rPr>
     </w:lvl>
   </w:abstractNum>
-  <w:abstractNum w:abstractNumId="47" w15:restartNumberingAfterBreak="0">
+  <w:abstractNum w:abstractNumId="49" w15:restartNumberingAfterBreak="0">
     <w:nsid w:val="677B2694"/>
     <w:multiLevelType w:val="multilevel"/>
     <w:tmpl w:val="792856CA"/>
@@ -13133,7 +13287,7 @@
       </w:pPr>
     </w:lvl>
   </w:abstractNum>
-  <w:abstractNum w:abstractNumId="48" w15:restartNumberingAfterBreak="0">
+  <w:abstractNum w:abstractNumId="50" w15:restartNumberingAfterBreak="0">
     <w:nsid w:val="69AC4784"/>
     <w:multiLevelType w:val="multilevel"/>
     <w:tmpl w:val="C3A2C512"/>
@@ -13246,7 +13400,7 @@
       </w:pPr>
     </w:lvl>
   </w:abstractNum>
-  <w:abstractNum w:abstractNumId="49" w15:restartNumberingAfterBreak="0">
+  <w:abstractNum w:abstractNumId="51" w15:restartNumberingAfterBreak="0">
     <w:nsid w:val="6D7740AE"/>
     <w:multiLevelType w:val="multilevel"/>
     <w:tmpl w:val="0B82FC50"/>
@@ -13395,7 +13549,7 @@
       </w:rPr>
     </w:lvl>
   </w:abstractNum>
-  <w:abstractNum w:abstractNumId="50" w15:restartNumberingAfterBreak="0">
+  <w:abstractNum w:abstractNumId="52" w15:restartNumberingAfterBreak="0">
     <w:nsid w:val="6D9255C6"/>
     <w:multiLevelType w:val="multilevel"/>
     <w:tmpl w:val="F7484EEE"/>
@@ -13509,7 +13663,7 @@
       </w:pPr>
     </w:lvl>
   </w:abstractNum>
-  <w:abstractNum w:abstractNumId="51" w15:restartNumberingAfterBreak="0">
+  <w:abstractNum w:abstractNumId="53" w15:restartNumberingAfterBreak="0">
     <w:nsid w:val="6EF90985"/>
     <w:multiLevelType w:val="multilevel"/>
     <w:tmpl w:val="3E689D54"/>
@@ -13622,7 +13776,7 @@
       </w:pPr>
     </w:lvl>
   </w:abstractNum>
-  <w:abstractNum w:abstractNumId="52" w15:restartNumberingAfterBreak="0">
+  <w:abstractNum w:abstractNumId="54" w15:restartNumberingAfterBreak="0">
     <w:nsid w:val="74A12031"/>
     <w:multiLevelType w:val="multilevel"/>
     <w:tmpl w:val="3E082E7C"/>
@@ -13769,7 +13923,7 @@
       </w:rPr>
     </w:lvl>
   </w:abstractNum>
-  <w:abstractNum w:abstractNumId="53" w15:restartNumberingAfterBreak="0">
+  <w:abstractNum w:abstractNumId="55" w15:restartNumberingAfterBreak="0">
     <w:nsid w:val="7CC56751"/>
     <w:multiLevelType w:val="hybridMultilevel"/>
     <w:tmpl w:val="CFDA929C"/>
@@ -13882,7 +14036,7 @@
       </w:pPr>
     </w:lvl>
   </w:abstractNum>
-  <w:abstractNum w:abstractNumId="54" w15:restartNumberingAfterBreak="0">
+  <w:abstractNum w:abstractNumId="56" w15:restartNumberingAfterBreak="0">
     <w:nsid w:val="7E9A25E1"/>
     <w:multiLevelType w:val="multilevel"/>
     <w:tmpl w:val="B7221168"/>
@@ -13996,31 +14150,31 @@
     </w:lvl>
   </w:abstractNum>
   <w:num w:numId="1" w16cid:durableId="350644057">
-    <w:abstractNumId w:val="41"/>
+    <w:abstractNumId w:val="43"/>
   </w:num>
   <w:num w:numId="2" w16cid:durableId="117069347">
+    <w:abstractNumId w:val="27"/>
+  </w:num>
+  <w:num w:numId="3" w16cid:durableId="1353145617">
     <w:abstractNumId w:val="25"/>
   </w:num>
-  <w:num w:numId="3" w16cid:durableId="1353145617">
-    <w:abstractNumId w:val="23"/>
-  </w:num>
   <w:num w:numId="4" w16cid:durableId="1788621679">
-    <w:abstractNumId w:val="49"/>
+    <w:abstractNumId w:val="51"/>
   </w:num>
   <w:num w:numId="5" w16cid:durableId="83191351">
-    <w:abstractNumId w:val="9"/>
+    <w:abstractNumId w:val="10"/>
   </w:num>
   <w:num w:numId="6" w16cid:durableId="2132358738">
-    <w:abstractNumId w:val="29"/>
+    <w:abstractNumId w:val="31"/>
   </w:num>
   <w:num w:numId="7" w16cid:durableId="775059728">
-    <w:abstractNumId w:val="26"/>
+    <w:abstractNumId w:val="28"/>
   </w:num>
   <w:num w:numId="8" w16cid:durableId="736051375">
-    <w:abstractNumId w:val="54"/>
+    <w:abstractNumId w:val="56"/>
   </w:num>
   <w:num w:numId="9" w16cid:durableId="228656460">
-    <w:abstractNumId w:val="27"/>
+    <w:abstractNumId w:val="29"/>
     <w:lvlOverride w:ilvl="0">
       <w:lvl w:ilvl="0">
         <w:numFmt w:val="decimal"/>
@@ -14030,7 +14184,7 @@
     </w:lvlOverride>
   </w:num>
   <w:num w:numId="10" w16cid:durableId="1900246831">
-    <w:abstractNumId w:val="43"/>
+    <w:abstractNumId w:val="45"/>
     <w:lvlOverride w:ilvl="0">
       <w:lvl w:ilvl="0">
         <w:numFmt w:val="decimal"/>
@@ -14040,7 +14194,7 @@
     </w:lvlOverride>
   </w:num>
   <w:num w:numId="11" w16cid:durableId="615983846">
-    <w:abstractNumId w:val="21"/>
+    <w:abstractNumId w:val="23"/>
     <w:lvlOverride w:ilvl="0">
       <w:lvl w:ilvl="0">
         <w:numFmt w:val="decimal"/>
@@ -14050,19 +14204,19 @@
     </w:lvlOverride>
   </w:num>
   <w:num w:numId="12" w16cid:durableId="855728502">
-    <w:abstractNumId w:val="44"/>
+    <w:abstractNumId w:val="46"/>
   </w:num>
   <w:num w:numId="13" w16cid:durableId="1032920643">
-    <w:abstractNumId w:val="15"/>
+    <w:abstractNumId w:val="17"/>
   </w:num>
   <w:num w:numId="14" w16cid:durableId="766772428">
-    <w:abstractNumId w:val="20"/>
+    <w:abstractNumId w:val="22"/>
   </w:num>
   <w:num w:numId="15" w16cid:durableId="906500583">
-    <w:abstractNumId w:val="19"/>
+    <w:abstractNumId w:val="21"/>
   </w:num>
   <w:num w:numId="16" w16cid:durableId="409692651">
-    <w:abstractNumId w:val="8"/>
+    <w:abstractNumId w:val="9"/>
     <w:lvlOverride w:ilvl="0">
       <w:lvl w:ilvl="0">
         <w:numFmt w:val="decimal"/>
@@ -14075,13 +14229,13 @@
     <w:abstractNumId w:val="2"/>
   </w:num>
   <w:num w:numId="18" w16cid:durableId="1247544031">
-    <w:abstractNumId w:val="22"/>
+    <w:abstractNumId w:val="24"/>
   </w:num>
   <w:num w:numId="19" w16cid:durableId="1304964981">
-    <w:abstractNumId w:val="30"/>
+    <w:abstractNumId w:val="32"/>
   </w:num>
   <w:num w:numId="20" w16cid:durableId="1664896156">
-    <w:abstractNumId w:val="31"/>
+    <w:abstractNumId w:val="33"/>
     <w:lvlOverride w:ilvl="0">
       <w:lvl w:ilvl="0">
         <w:numFmt w:val="decimal"/>
@@ -14091,43 +14245,43 @@
     </w:lvlOverride>
   </w:num>
   <w:num w:numId="21" w16cid:durableId="1333528864">
-    <w:abstractNumId w:val="33"/>
+    <w:abstractNumId w:val="35"/>
   </w:num>
   <w:num w:numId="22" w16cid:durableId="1421676901">
+    <w:abstractNumId w:val="54"/>
+  </w:num>
+  <w:num w:numId="23" w16cid:durableId="1967537800">
+    <w:abstractNumId w:val="14"/>
+  </w:num>
+  <w:num w:numId="24" w16cid:durableId="789320700">
+    <w:abstractNumId w:val="19"/>
+  </w:num>
+  <w:num w:numId="25" w16cid:durableId="1312902067">
+    <w:abstractNumId w:val="39"/>
+  </w:num>
+  <w:num w:numId="26" w16cid:durableId="1185246266">
+    <w:abstractNumId w:val="30"/>
+  </w:num>
+  <w:num w:numId="27" w16cid:durableId="612130294">
     <w:abstractNumId w:val="52"/>
   </w:num>
-  <w:num w:numId="23" w16cid:durableId="1967537800">
-    <w:abstractNumId w:val="12"/>
+  <w:num w:numId="28" w16cid:durableId="259416939">
+    <w:abstractNumId w:val="40"/>
   </w:num>
-  <w:num w:numId="24" w16cid:durableId="789320700">
-    <w:abstractNumId w:val="17"/>
-  </w:num>
-  <w:num w:numId="25" w16cid:durableId="1312902067">
-    <w:abstractNumId w:val="37"/>
-  </w:num>
-  <w:num w:numId="26" w16cid:durableId="1185246266">
-    <w:abstractNumId w:val="28"/>
-  </w:num>
-  <w:num w:numId="27" w16cid:durableId="612130294">
-    <w:abstractNumId w:val="50"/>
-  </w:num>
-  <w:num w:numId="28" w16cid:durableId="259416939">
+  <w:num w:numId="29" w16cid:durableId="2023043253">
     <w:abstractNumId w:val="38"/>
   </w:num>
-  <w:num w:numId="29" w16cid:durableId="2023043253">
-    <w:abstractNumId w:val="36"/>
-  </w:num>
   <w:num w:numId="30" w16cid:durableId="1026908328">
-    <w:abstractNumId w:val="45"/>
+    <w:abstractNumId w:val="47"/>
   </w:num>
   <w:num w:numId="31" w16cid:durableId="1443719164">
-    <w:abstractNumId w:val="51"/>
+    <w:abstractNumId w:val="53"/>
   </w:num>
   <w:num w:numId="32" w16cid:durableId="644354398">
-    <w:abstractNumId w:val="32"/>
+    <w:abstractNumId w:val="34"/>
   </w:num>
   <w:num w:numId="33" w16cid:durableId="146629508">
-    <w:abstractNumId w:val="5"/>
+    <w:abstractNumId w:val="6"/>
     <w:lvlOverride w:ilvl="0">
       <w:lvl w:ilvl="0">
         <w:numFmt w:val="lowerLetter"/>
@@ -14137,16 +14291,16 @@
     </w:lvlOverride>
   </w:num>
   <w:num w:numId="34" w16cid:durableId="1343243328">
-    <w:abstractNumId w:val="18"/>
+    <w:abstractNumId w:val="20"/>
   </w:num>
   <w:num w:numId="35" w16cid:durableId="294872425">
-    <w:abstractNumId w:val="10"/>
+    <w:abstractNumId w:val="12"/>
   </w:num>
   <w:num w:numId="36" w16cid:durableId="1134179780">
     <w:abstractNumId w:val="1"/>
   </w:num>
   <w:num w:numId="37" w16cid:durableId="1658456814">
-    <w:abstractNumId w:val="11"/>
+    <w:abstractNumId w:val="13"/>
     <w:lvlOverride w:ilvl="0">
       <w:lvl w:ilvl="0">
         <w:numFmt w:val="decimal"/>
@@ -14156,7 +14310,7 @@
     </w:lvlOverride>
   </w:num>
   <w:num w:numId="38" w16cid:durableId="1869831437">
-    <w:abstractNumId w:val="16"/>
+    <w:abstractNumId w:val="18"/>
     <w:lvlOverride w:ilvl="0">
       <w:lvl w:ilvl="0">
         <w:numFmt w:val="lowerLetter"/>
@@ -14166,16 +14320,16 @@
     </w:lvlOverride>
   </w:num>
   <w:num w:numId="39" w16cid:durableId="1322734662">
-    <w:abstractNumId w:val="3"/>
+    <w:abstractNumId w:val="4"/>
   </w:num>
   <w:num w:numId="40" w16cid:durableId="1443577054">
-    <w:abstractNumId w:val="53"/>
+    <w:abstractNumId w:val="55"/>
   </w:num>
   <w:num w:numId="41" w16cid:durableId="1257254150">
-    <w:abstractNumId w:val="13"/>
+    <w:abstractNumId w:val="15"/>
   </w:num>
   <w:num w:numId="42" w16cid:durableId="2124810222">
-    <w:abstractNumId w:val="48"/>
+    <w:abstractNumId w:val="50"/>
     <w:lvlOverride w:ilvl="0">
       <w:lvl w:ilvl="0">
         <w:numFmt w:val="decimal"/>
@@ -14185,7 +14339,7 @@
     </w:lvlOverride>
   </w:num>
   <w:num w:numId="43" w16cid:durableId="2135252787">
-    <w:abstractNumId w:val="47"/>
+    <w:abstractNumId w:val="49"/>
     <w:lvlOverride w:ilvl="0">
       <w:lvl w:ilvl="0">
         <w:numFmt w:val="lowerLetter"/>
@@ -14195,40 +14349,46 @@
     </w:lvlOverride>
   </w:num>
   <w:num w:numId="44" w16cid:durableId="1251817539">
-    <w:abstractNumId w:val="6"/>
+    <w:abstractNumId w:val="7"/>
   </w:num>
   <w:num w:numId="45" w16cid:durableId="428239418">
-    <w:abstractNumId w:val="7"/>
+    <w:abstractNumId w:val="8"/>
   </w:num>
   <w:num w:numId="46" w16cid:durableId="245961479">
-    <w:abstractNumId w:val="42"/>
+    <w:abstractNumId w:val="44"/>
   </w:num>
   <w:num w:numId="47" w16cid:durableId="1885091980">
-    <w:abstractNumId w:val="4"/>
+    <w:abstractNumId w:val="5"/>
   </w:num>
   <w:num w:numId="48" w16cid:durableId="514148602">
-    <w:abstractNumId w:val="39"/>
+    <w:abstractNumId w:val="41"/>
   </w:num>
   <w:num w:numId="49" w16cid:durableId="169491411">
-    <w:abstractNumId w:val="24"/>
+    <w:abstractNumId w:val="26"/>
   </w:num>
   <w:num w:numId="50" w16cid:durableId="764158012">
-    <w:abstractNumId w:val="40"/>
+    <w:abstractNumId w:val="42"/>
   </w:num>
   <w:num w:numId="51" w16cid:durableId="1889564776">
     <w:abstractNumId w:val="0"/>
   </w:num>
   <w:num w:numId="52" w16cid:durableId="269971874">
-    <w:abstractNumId w:val="14"/>
+    <w:abstractNumId w:val="16"/>
   </w:num>
   <w:num w:numId="53" w16cid:durableId="41641462">
-    <w:abstractNumId w:val="35"/>
+    <w:abstractNumId w:val="37"/>
   </w:num>
   <w:num w:numId="54" w16cid:durableId="1988657129">
-    <w:abstractNumId w:val="46"/>
+    <w:abstractNumId w:val="48"/>
   </w:num>
   <w:num w:numId="55" w16cid:durableId="1048796828">
-    <w:abstractNumId w:val="34"/>
+    <w:abstractNumId w:val="36"/>
+  </w:num>
+  <w:num w:numId="56" w16cid:durableId="163667210">
+    <w:abstractNumId w:val="11"/>
+  </w:num>
+  <w:num w:numId="57" w16cid:durableId="1678077438">
+    <w:abstractNumId w:val="3"/>
   </w:num>
 </w:numbering>
 </file>

</xml_diff>